<commit_message>
Checking in C. Swain edits and my responses.
</commit_message>
<xml_diff>
--- a/CS_MisunderstandingCosts.docx
+++ b/CS_MisunderstandingCosts.docx
@@ -936,12 +936,7 @@
         <w:commentReference w:id="57"/>
       </w:r>
       <w:r>
-        <w:t>: the value-ad</w:t>
-      </w:r>
-      <w:bookmarkStart w:id="58" w:name="_GoBack"/>
-      <w:bookmarkEnd w:id="58"/>
-      <w:r>
-        <w:t xml:space="preserve">ded is in </w:t>
+        <w:t xml:space="preserve">: the value-added is in </w:t>
       </w:r>
       <w:r>
         <w:rPr>
@@ -953,12 +948,12 @@
       <w:r>
         <w:t xml:space="preserve">. </w:t>
       </w:r>
-      <w:ins w:id="59" w:author="Gene Callahan" w:date="2018-11-19T11:39:00Z">
+      <w:ins w:id="58" w:author="Gene Callahan" w:date="2018-11-19T11:39:00Z">
         <w:r>
           <w:t xml:space="preserve">In other words, it is not </w:t>
         </w:r>
       </w:ins>
-      <w:ins w:id="60" w:author="Gene Callahan" w:date="2018-11-19T11:40:00Z">
+      <w:ins w:id="59" w:author="Gene Callahan" w:date="2018-11-19T11:40:00Z">
         <w:r>
           <w:t xml:space="preserve">“spending time developing” that adds value to a product: it is the actual features that get added. And it just doesn’t matter how those features get added, whether through sheer luck, or careful planning meetings, or long coding sessions. </w:t>
         </w:r>
@@ -966,7 +961,7 @@
       <w:r>
         <w:t xml:space="preserve">All resources put into "developing" </w:t>
       </w:r>
-      <w:ins w:id="61" w:author="Gene Callahan" w:date="2018-11-19T11:41:00Z">
+      <w:ins w:id="60" w:author="Gene Callahan" w:date="2018-11-19T11:41:00Z">
         <w:r>
           <w:t xml:space="preserve">the features </w:t>
         </w:r>
@@ -981,20 +976,20 @@
         </w:rPr>
         <w:t>finished</w:t>
       </w:r>
+      <w:del w:id="61" w:author="Gene Callahan" w:date="2018-11-19T11:41:00Z">
+        <w:r>
+          <w:delText xml:space="preserve"> developing</w:delText>
+        </w:r>
+      </w:del>
+      <w:r>
+        <w:t xml:space="preserve"> </w:t>
+      </w:r>
       <w:del w:id="62" w:author="Gene Callahan" w:date="2018-11-19T11:41:00Z">
         <w:r>
-          <w:delText xml:space="preserve"> developing</w:delText>
+          <w:delText xml:space="preserve">things </w:delText>
         </w:r>
       </w:del>
-      <w:r>
-        <w:t xml:space="preserve"> </w:t>
-      </w:r>
-      <w:del w:id="63" w:author="Gene Callahan" w:date="2018-11-19T11:41:00Z">
-        <w:r>
-          <w:delText xml:space="preserve">things </w:delText>
-        </w:r>
-      </w:del>
-      <w:ins w:id="64" w:author="Gene Callahan" w:date="2018-11-19T11:41:00Z">
+      <w:ins w:id="63" w:author="Gene Callahan" w:date="2018-11-19T11:41:00Z">
         <w:r>
           <w:t xml:space="preserve">the features </w:t>
         </w:r>
@@ -1007,57 +1002,57 @@
       <w:pPr>
         <w:pStyle w:val="NormalWeb"/>
       </w:pPr>
-      <w:ins w:id="65" w:author="Gene Callahan" w:date="2018-11-19T11:54:00Z">
+      <w:ins w:id="64" w:author="Gene Callahan" w:date="2018-11-19T11:54:00Z">
         <w:r>
           <w:t xml:space="preserve">Let us say we want </w:t>
         </w:r>
       </w:ins>
-      <w:ins w:id="66" w:author="Gene Callahan" w:date="2018-11-19T11:55:00Z">
+      <w:ins w:id="65" w:author="Gene Callahan" w:date="2018-11-19T11:55:00Z">
         <w:r>
           <w:t xml:space="preserve">to sell </w:t>
         </w:r>
       </w:ins>
-      <w:ins w:id="67" w:author="Gene Callahan" w:date="2018-11-19T11:54:00Z">
+      <w:ins w:id="66" w:author="Gene Callahan" w:date="2018-11-19T11:54:00Z">
         <w:r>
           <w:t xml:space="preserve">a breakthrough spelling checker, </w:t>
         </w:r>
       </w:ins>
-      <w:ins w:id="68" w:author="Gene Callahan" w:date="2018-11-19T11:56:00Z">
+      <w:ins w:id="67" w:author="Gene Callahan" w:date="2018-11-19T11:56:00Z">
         <w:r>
           <w:t xml:space="preserve">such </w:t>
         </w:r>
       </w:ins>
-      <w:ins w:id="69" w:author="Gene Callahan" w:date="2018-11-19T11:54:00Z">
+      <w:ins w:id="68" w:author="Gene Callahan" w:date="2018-11-19T11:54:00Z">
         <w:r>
           <w:t xml:space="preserve">an </w:t>
         </w:r>
       </w:ins>
-      <w:ins w:id="70" w:author="Gene Callahan" w:date="2018-11-19T11:55:00Z">
+      <w:ins w:id="69" w:author="Gene Callahan" w:date="2018-11-19T11:55:00Z">
         <w:r>
           <w:t xml:space="preserve">advance past all existing products that everyone </w:t>
         </w:r>
       </w:ins>
-      <w:ins w:id="71" w:author="Gene Callahan" w:date="2018-11-19T11:56:00Z">
+      <w:ins w:id="70" w:author="Gene Callahan" w:date="2018-11-19T11:56:00Z">
         <w:r>
           <w:t xml:space="preserve">immediately </w:t>
         </w:r>
       </w:ins>
-      <w:ins w:id="72" w:author="Gene Callahan" w:date="2018-11-19T11:55:00Z">
+      <w:ins w:id="71" w:author="Gene Callahan" w:date="2018-11-19T11:55:00Z">
         <w:r>
           <w:t>will want to buy it to replace their current product.</w:t>
         </w:r>
       </w:ins>
-      <w:ins w:id="73" w:author="Gene Callahan" w:date="2018-11-19T11:56:00Z">
+      <w:ins w:id="72" w:author="Gene Callahan" w:date="2018-11-19T11:56:00Z">
         <w:r>
           <w:t xml:space="preserve"> What will make the product valuable will be its breakthrough features. What won</w:t>
         </w:r>
       </w:ins>
-      <w:ins w:id="74" w:author="Gene Callahan" w:date="2018-11-19T11:57:00Z">
+      <w:ins w:id="73" w:author="Gene Callahan" w:date="2018-11-19T11:57:00Z">
         <w:r>
           <w:t xml:space="preserve">’t matter is how those features came about: whether through a long coding session, a walk on the beach in which a coder had a break-through idea, or a dream like the </w:t>
         </w:r>
       </w:ins>
-      <w:ins w:id="75" w:author="Gene Callahan" w:date="2018-11-19T11:59:00Z">
+      <w:ins w:id="74" w:author="Gene Callahan" w:date="2018-11-19T11:59:00Z">
         <w:r>
           <w:t xml:space="preserve">one in which </w:t>
         </w:r>
@@ -1067,12 +1062,32 @@
         </w:r>
         <w:proofErr w:type="spellEnd"/>
         <w:r>
-          <w:t xml:space="preserve"> solved the mystery of carbon rings. If the latter, then that dream happened to be a “value-adding” activity. But still, it would be ridiculous to move from that to claiming that dreams in general are </w:t>
-        </w:r>
-      </w:ins>
-      <w:ins w:id="76" w:author="Gene Callahan" w:date="2018-11-19T12:00:00Z">
+          <w:t xml:space="preserve"> solved the mystery of carbon rings. If the latter, then that dream happened to be a “value-adding” activity. But still, it would be ridiculous to </w:t>
+        </w:r>
+      </w:ins>
+      <w:ins w:id="75" w:author="Gene Callahan" w:date="2018-11-19T12:03:00Z">
+        <w:r>
+          <w:t>jump</w:t>
+        </w:r>
+      </w:ins>
+      <w:ins w:id="76" w:author="Gene Callahan" w:date="2018-11-19T11:59:00Z">
+        <w:r>
+          <w:t xml:space="preserve"> from that </w:t>
+        </w:r>
+        <w:bookmarkStart w:id="77" w:name="_GoBack"/>
+        <w:bookmarkEnd w:id="77"/>
+        <w:r>
+          <w:t xml:space="preserve">to claiming that dreams in general are </w:t>
+        </w:r>
+      </w:ins>
+      <w:ins w:id="78" w:author="Gene Callahan" w:date="2018-11-19T12:00:00Z">
         <w:r>
           <w:t>“value-adding,” and we should seek as much as possible to replace time spent coding by time spent dreaming.</w:t>
+        </w:r>
+      </w:ins>
+      <w:ins w:id="79" w:author="Gene Callahan" w:date="2018-11-19T12:02:00Z">
+        <w:r>
+          <w:t xml:space="preserve"> The added value is due to the new feature, and not what exact mix of production activities were used to create the feature.</w:t>
         </w:r>
       </w:ins>
     </w:p>
@@ -1150,6 +1165,7 @@
       </w:pPr>
       <w:proofErr w:type="spellStart"/>
       <w:r>
+        <w:lastRenderedPageBreak/>
         <w:t>Kirzner</w:t>
       </w:r>
       <w:proofErr w:type="spellEnd"/>
@@ -1170,7 +1186,6 @@
         <w:pStyle w:val="NormalWeb"/>
       </w:pPr>
       <w:r>
-        <w:lastRenderedPageBreak/>
         <w:t xml:space="preserve">Lean Manufacturing Tools, "Value Add vs Non-Value Adding Processes". http://leanmanufacturingtools.org/89/value-add-vs-non-value-adding-processes/ </w:t>
       </w:r>
     </w:p>

</xml_diff>